<commit_message>
Improve db query methods, add overall status
</commit_message>
<xml_diff>
--- a/documents/process_report.docx
+++ b/documents/process_report.docx
@@ -409,14 +409,47 @@
       <w:pPr>
         <w:pStyle w:val="Normal"/>
         <w:widowControl w:val="false"/>
-        <w:rPr/>
-      </w:pPr>
-      <w:r>
-        <w:rPr>
-          <w:rFonts w:cs="Helvetica" w:ascii="Helvetica" w:hAnsi="Helvetica"/>
-          <w:color w:val="353535"/>
-        </w:rPr>
-        <w:t>Student number:</w:t>
+        <w:rPr>
+          <w:rFonts w:ascii="Helvetica" w:hAnsi="Helvetica" w:cs="Helvetica"/>
+          <w:color w:val="353535"/>
+        </w:rPr>
+      </w:pPr>
+      <w:r>
+        <w:rPr>
+          <w:rFonts w:cs="Helvetica" w:ascii="Helvetica" w:hAnsi="Helvetica"/>
+          <w:color w:val="353535"/>
+        </w:rPr>
+        <w:t>Student number</w:t>
+      </w:r>
+      <w:r>
+        <w:rPr>
+          <w:rFonts w:cs="Helvetica" w:ascii="Helvetica" w:hAnsi="Helvetica"/>
+          <w:color w:val="353535"/>
+          <w:sz w:val="24"/>
+          <w:szCs w:val="24"/>
+        </w:rPr>
+        <w:t xml:space="preserve">: </w:t>
+      </w:r>
+      <w:r>
+        <w:rPr>
+          <w:rFonts w:cs="Helvetica" w:ascii="Helvetica" w:hAnsi="Helvetica"/>
+          <w:b w:val="false"/>
+          <w:i w:val="false"/>
+          <w:caps w:val="false"/>
+          <w:smallCaps w:val="false"/>
+          <w:color w:val="1D2129"/>
+          <w:spacing w:val="0"/>
+          <w:sz w:val="24"/>
+          <w:szCs w:val="24"/>
+        </w:rPr>
+        <w:t>2910101</w:t>
+      </w:r>
+      <w:r>
+        <w:rPr>
+          <w:rFonts w:cs="Helvetica" w:ascii="Helvetica" w:hAnsi="Helvetica"/>
+          <w:color w:val="353535"/>
+        </w:rPr>
+        <w:t xml:space="preserve"> </w:t>
       </w:r>
     </w:p>
     <w:p>
@@ -2843,7 +2876,6 @@
         </w:tabs>
         <w:ind w:left="720" w:hanging="360"/>
       </w:pPr>
-      <w:rPr/>
     </w:lvl>
     <w:lvl w:ilvl="1">
       <w:start w:val="1"/>
@@ -2856,7 +2888,6 @@
         </w:tabs>
         <w:ind w:left="1080" w:hanging="360"/>
       </w:pPr>
-      <w:rPr/>
     </w:lvl>
     <w:lvl w:ilvl="2">
       <w:start w:val="1"/>
@@ -2869,7 +2900,6 @@
         </w:tabs>
         <w:ind w:left="1440" w:hanging="360"/>
       </w:pPr>
-      <w:rPr/>
     </w:lvl>
     <w:lvl w:ilvl="3">
       <w:start w:val="1"/>
@@ -2882,7 +2912,6 @@
         </w:tabs>
         <w:ind w:left="1800" w:hanging="360"/>
       </w:pPr>
-      <w:rPr/>
     </w:lvl>
     <w:lvl w:ilvl="4">
       <w:start w:val="1"/>
@@ -2895,7 +2924,6 @@
         </w:tabs>
         <w:ind w:left="2160" w:hanging="360"/>
       </w:pPr>
-      <w:rPr/>
     </w:lvl>
     <w:lvl w:ilvl="5">
       <w:start w:val="1"/>
@@ -2908,7 +2936,6 @@
         </w:tabs>
         <w:ind w:left="2520" w:hanging="360"/>
       </w:pPr>
-      <w:rPr/>
     </w:lvl>
     <w:lvl w:ilvl="6">
       <w:start w:val="1"/>
@@ -2921,7 +2948,6 @@
         </w:tabs>
         <w:ind w:left="2880" w:hanging="360"/>
       </w:pPr>
-      <w:rPr/>
     </w:lvl>
     <w:lvl w:ilvl="7">
       <w:start w:val="1"/>
@@ -2934,7 +2960,6 @@
         </w:tabs>
         <w:ind w:left="3240" w:hanging="360"/>
       </w:pPr>
-      <w:rPr/>
     </w:lvl>
     <w:lvl w:ilvl="8">
       <w:start w:val="1"/>
@@ -2947,7 +2972,6 @@
         </w:tabs>
         <w:ind w:left="3600" w:hanging="360"/>
       </w:pPr>
-      <w:rPr/>
     </w:lvl>
   </w:abstractNum>
   <w:abstractNum w:abstractNumId="4">
@@ -3874,6 +3898,132 @@
     <w:qFormat/>
     <w:rPr/>
   </w:style>
+  <w:style w:type="character" w:styleId="ListLabel43">
+    <w:name w:val="ListLabel 43"/>
+    <w:qFormat/>
+    <w:rPr>
+      <w:rFonts w:ascii="Helvetica" w:hAnsi="Helvetica" w:cs="Symbol"/>
+    </w:rPr>
+  </w:style>
+  <w:style w:type="character" w:styleId="ListLabel44">
+    <w:name w:val="ListLabel 44"/>
+    <w:qFormat/>
+    <w:rPr>
+      <w:rFonts w:cs="Courier New"/>
+    </w:rPr>
+  </w:style>
+  <w:style w:type="character" w:styleId="ListLabel45">
+    <w:name w:val="ListLabel 45"/>
+    <w:qFormat/>
+    <w:rPr>
+      <w:rFonts w:cs="Wingdings"/>
+    </w:rPr>
+  </w:style>
+  <w:style w:type="character" w:styleId="ListLabel46">
+    <w:name w:val="ListLabel 46"/>
+    <w:qFormat/>
+    <w:rPr>
+      <w:rFonts w:cs="Symbol"/>
+    </w:rPr>
+  </w:style>
+  <w:style w:type="character" w:styleId="ListLabel47">
+    <w:name w:val="ListLabel 47"/>
+    <w:qFormat/>
+    <w:rPr>
+      <w:rFonts w:cs="Courier New"/>
+    </w:rPr>
+  </w:style>
+  <w:style w:type="character" w:styleId="ListLabel48">
+    <w:name w:val="ListLabel 48"/>
+    <w:qFormat/>
+    <w:rPr>
+      <w:rFonts w:cs="Wingdings"/>
+    </w:rPr>
+  </w:style>
+  <w:style w:type="character" w:styleId="ListLabel49">
+    <w:name w:val="ListLabel 49"/>
+    <w:qFormat/>
+    <w:rPr>
+      <w:rFonts w:cs="Symbol"/>
+    </w:rPr>
+  </w:style>
+  <w:style w:type="character" w:styleId="ListLabel50">
+    <w:name w:val="ListLabel 50"/>
+    <w:qFormat/>
+    <w:rPr>
+      <w:rFonts w:cs="Courier New"/>
+    </w:rPr>
+  </w:style>
+  <w:style w:type="character" w:styleId="ListLabel51">
+    <w:name w:val="ListLabel 51"/>
+    <w:qFormat/>
+    <w:rPr>
+      <w:rFonts w:cs="Wingdings"/>
+    </w:rPr>
+  </w:style>
+  <w:style w:type="character" w:styleId="ListLabel52">
+    <w:name w:val="ListLabel 52"/>
+    <w:qFormat/>
+    <w:rPr>
+      <w:rFonts w:ascii="Helvetica" w:hAnsi="Helvetica" w:cs="Helvetica"/>
+    </w:rPr>
+  </w:style>
+  <w:style w:type="character" w:styleId="ListLabel53">
+    <w:name w:val="ListLabel 53"/>
+    <w:qFormat/>
+    <w:rPr>
+      <w:rFonts w:ascii="Helvetica" w:hAnsi="Helvetica" w:cs="Courier New"/>
+    </w:rPr>
+  </w:style>
+  <w:style w:type="character" w:styleId="ListLabel54">
+    <w:name w:val="ListLabel 54"/>
+    <w:qFormat/>
+    <w:rPr>
+      <w:rFonts w:cs="Wingdings"/>
+    </w:rPr>
+  </w:style>
+  <w:style w:type="character" w:styleId="ListLabel55">
+    <w:name w:val="ListLabel 55"/>
+    <w:qFormat/>
+    <w:rPr>
+      <w:rFonts w:cs="Symbol"/>
+    </w:rPr>
+  </w:style>
+  <w:style w:type="character" w:styleId="ListLabel56">
+    <w:name w:val="ListLabel 56"/>
+    <w:qFormat/>
+    <w:rPr>
+      <w:rFonts w:cs="Courier New"/>
+    </w:rPr>
+  </w:style>
+  <w:style w:type="character" w:styleId="ListLabel57">
+    <w:name w:val="ListLabel 57"/>
+    <w:qFormat/>
+    <w:rPr>
+      <w:rFonts w:cs="Wingdings"/>
+    </w:rPr>
+  </w:style>
+  <w:style w:type="character" w:styleId="ListLabel58">
+    <w:name w:val="ListLabel 58"/>
+    <w:qFormat/>
+    <w:rPr>
+      <w:rFonts w:cs="Symbol"/>
+    </w:rPr>
+  </w:style>
+  <w:style w:type="character" w:styleId="ListLabel59">
+    <w:name w:val="ListLabel 59"/>
+    <w:qFormat/>
+    <w:rPr>
+      <w:rFonts w:cs="Courier New"/>
+    </w:rPr>
+  </w:style>
+  <w:style w:type="character" w:styleId="ListLabel60">
+    <w:name w:val="ListLabel 60"/>
+    <w:qFormat/>
+    <w:rPr>
+      <w:rFonts w:cs="Wingdings"/>
+    </w:rPr>
+  </w:style>
   <w:style w:type="paragraph" w:styleId="Heading">
     <w:name w:val="Heading"/>
     <w:basedOn w:val="Normal"/>
@@ -3890,7 +4040,7 @@
     </w:rPr>
   </w:style>
   <w:style w:type="paragraph" w:styleId="TextBody">
-    <w:name w:val="Text Body"/>
+    <w:name w:val="Body Text"/>
     <w:basedOn w:val="Normal"/>
     <w:pPr>
       <w:spacing w:lineRule="auto" w:line="288" w:before="0" w:after="140"/>
@@ -3969,6 +4119,7 @@
     <w:uiPriority w:val="99"/>
     <w:semiHidden/>
     <w:unhideWhenUsed/>
+    <w:qFormat/>
   </w:style>
   <w:style w:type="table" w:default="1" w:styleId="TableNormal">
     <w:name w:val="Normal Table"/>

</xml_diff>